<commit_message>
Test with multiple images
</commit_message>
<xml_diff>
--- a/poi-ooxml/src/test/resources/bugfixing/document with shapes 1.docx
+++ b/poi-ooxml/src/test/resources/bugfixing/document with shapes 1.docx
@@ -2,14 +2,193 @@
 <file path=word/document.xml><?xml version="1.0" encoding="utf-8"?>
 <w:document xmlns:wpc="http://schemas.microsoft.com/office/word/2010/wordprocessingCanvas" xmlns:cx="http://schemas.microsoft.com/office/drawing/2014/chartex" xmlns:cx1="http://schemas.microsoft.com/office/drawing/2015/9/8/chartex" xmlns:cx2="http://schemas.microsoft.com/office/drawing/2015/10/21/chartex" xmlns:cx3="http://schemas.microsoft.com/office/drawing/2016/5/9/chartex" xmlns:cx4="http://schemas.microsoft.com/office/drawing/2016/5/10/chartex" xmlns:cx5="http://schemas.microsoft.com/office/drawing/2016/5/11/chartex" xmlns:cx6="http://schemas.microsoft.com/office/drawing/2016/5/12/chartex" xmlns:cx7="http://schemas.microsoft.com/office/drawing/2016/5/13/chartex" xmlns:cx8="http://schemas.microsoft.com/office/drawing/2016/5/14/chartex" xmlns:mc="http://schemas.openxmlformats.org/markup-compatibility/2006" xmlns:aink="http://schemas.microsoft.com/office/drawing/2016/ink" xmlns:am3d="http://schemas.microsoft.com/office/drawing/2017/model3d" xmlns:o="urn:schemas-microsoft-com:office:office" xmlns:oel="http://schemas.microsoft.com/office/2019/extlst" xmlns:r="http://schemas.openxmlformats.org/officeDocument/2006/relationships" xmlns:m="http://schemas.openxmlformats.org/officeDocument/2006/math" xmlns:v="urn:schemas-microsoft-com:vml" xmlns:wp14="http://schemas.microsoft.com/office/word/2010/wordprocessingDrawing" xmlns:wp="http://schemas.openxmlformats.org/drawingml/2006/wordprocessingDrawing" xmlns:w10="urn:schemas-microsoft-com:office:word" xmlns:w="http://schemas.openxmlformats.org/wordprocessingml/2006/main" xmlns:w14="http://schemas.microsoft.com/office/word/2010/wordml" xmlns:w15="http://schemas.microsoft.com/office/word/2012/wordml" xmlns:w16cex="http://schemas.microsoft.com/office/word/2018/wordml/cex" xmlns:w16cid="http://schemas.microsoft.com/office/word/2016/wordml/cid" xmlns:w16="http://schemas.microsoft.com/office/word/2018/wordml" xmlns:w16du="http://schemas.microsoft.com/office/word/2023/wordml/word16du" xmlns:w16sdtdh="http://schemas.microsoft.com/office/word/2020/wordml/sdtdatahash" xmlns:w16se="http://schemas.microsoft.com/office/word/2015/wordml/symex" xmlns:wpg="http://schemas.microsoft.com/office/word/2010/wordprocessingGroup" xmlns:wpi="http://schemas.microsoft.com/office/word/2010/wordprocessingInk" xmlns:wne="http://schemas.microsoft.com/office/word/2006/wordml" xmlns:wps="http://schemas.microsoft.com/office/word/2010/wordprocessingShape" mc:Ignorable="w14 w15 w16se w16cid w16 w16cex w16sdtdh wp14">
   <w:body>
-    <w:p/>
+    <w:p>
+      <w:r>
+        <w:rPr>
+          <w:noProof/>
+        </w:rPr>
+        <mc:AlternateContent>
+          <mc:Choice Requires="wps">
+            <w:drawing>
+              <wp:anchor distT="0" distB="0" distL="114300" distR="114300" simplePos="0" relativeHeight="251659264" behindDoc="0" locked="0" layoutInCell="1" allowOverlap="1" wp14:anchorId="71106182" wp14:editId="1C79BA3B">
+                <wp:simplePos x="0" y="0"/>
+                <wp:positionH relativeFrom="column">
+                  <wp:posOffset>0</wp:posOffset>
+                </wp:positionH>
+                <wp:positionV relativeFrom="paragraph">
+                  <wp:posOffset>0</wp:posOffset>
+                </wp:positionV>
+                <wp:extent cx="561829" cy="434715"/>
+                <wp:effectExtent l="0" t="0" r="10160" b="73660"/>
+                <wp:wrapNone/>
+                <wp:docPr id="2" name="Rectangular Callout 2"/>
+                <wp:cNvGraphicFramePr/>
+                <a:graphic xmlns:a="http://schemas.openxmlformats.org/drawingml/2006/main">
+                  <a:graphicData uri="http://schemas.microsoft.com/office/word/2010/wordprocessingShape">
+                    <wps:wsp>
+                      <wps:cNvSpPr/>
+                      <wps:spPr>
+                        <a:xfrm>
+                          <a:off x="0" y="0"/>
+                          <a:ext cx="561829" cy="434715"/>
+                        </a:xfrm>
+                        <a:prstGeom prst="wedgeRectCallout">
+                          <a:avLst/>
+                        </a:prstGeom>
+                      </wps:spPr>
+                      <wps:style>
+                        <a:lnRef idx="2">
+                          <a:schemeClr val="accent6"/>
+                        </a:lnRef>
+                        <a:fillRef idx="1">
+                          <a:schemeClr val="lt1"/>
+                        </a:fillRef>
+                        <a:effectRef idx="0">
+                          <a:schemeClr val="accent6"/>
+                        </a:effectRef>
+                        <a:fontRef idx="minor">
+                          <a:schemeClr val="dk1"/>
+                        </a:fontRef>
+                      </wps:style>
+                      <wps:txbx>
+                        <w:txbxContent>
+                          <w:p>
+                            <w:pPr>
+                              <w:jc w:val="center"/>
+                              <w:rPr>
+                                <w:sz w:val="48"/>
+                                <w:szCs w:val="48"/>
+                              </w:rPr>
+                            </w:pPr>
+                            <w:r>
+                              <w:rPr>
+                                <mc:AlternateContent>
+                                  <mc:Choice Requires="w16se"/>
+                                  <mc:Fallback>
+                                    <w:rFonts w:ascii="Apple Color Emoji" w:eastAsia="Apple Color Emoji" w:hAnsi="Apple Color Emoji" w:cs="Apple Color Emoji"/>
+                                  </mc:Fallback>
+                                </mc:AlternateContent>
+                                <w:sz w:val="48"/>
+                                <w:szCs w:val="48"/>
+                              </w:rPr>
+                              <mc:AlternateContent>
+                                <mc:Choice Requires="w16se">
+                                  <w16se:symEx w16se:font="Apple Color Emoji" w16se:char="1F4A9"/>
+                                </mc:Choice>
+                                <mc:Fallback>
+                                  <w:t>💩</w:t>
+                                </mc:Fallback>
+                              </mc:AlternateContent>
+                            </w:r>
+                          </w:p>
+                        </w:txbxContent>
+                      </wps:txbx>
+                      <wps:bodyPr rot="0" spcFirstLastPara="0" vertOverflow="overflow" horzOverflow="overflow" vert="horz" wrap="square" lIns="91440" tIns="45720" rIns="91440" bIns="45720" numCol="1" spcCol="0" rtlCol="0" fromWordArt="0" anchor="ctr" anchorCtr="0" forceAA="0" compatLnSpc="1">
+                        <a:prstTxWarp prst="textNoShape">
+                          <a:avLst/>
+                        </a:prstTxWarp>
+                        <a:noAutofit/>
+                      </wps:bodyPr>
+                    </wps:wsp>
+                  </a:graphicData>
+                </a:graphic>
+                <wp14:sizeRelH relativeFrom="margin">
+                  <wp14:pctWidth>0</wp14:pctWidth>
+                </wp14:sizeRelH>
+                <wp14:sizeRelV relativeFrom="margin">
+                  <wp14:pctHeight>0</wp14:pctHeight>
+                </wp14:sizeRelV>
+              </wp:anchor>
+            </w:drawing>
+          </mc:Choice>
+          <mc:Fallback>
+            <w:pict>
+              <v:shapetype w14:anchorId="71106182" id="_x0000_t61" coordsize="21600,21600" o:spt="61" adj="1350,25920" path="m,l0@8@12@24,0@9,,21600@6,21600@15@27@7,21600,21600,21600,21600@9@18@30,21600@8,21600,0@7,0@21@33@6,xe">
+                <v:stroke joinstyle="miter"/>
+                <v:formulas>
+                  <v:f eqn="sum 10800 0 #0"/>
+                  <v:f eqn="sum 10800 0 #1"/>
+                  <v:f eqn="sum #0 0 #1"/>
+                  <v:f eqn="sum @0 @1 0"/>
+                  <v:f eqn="sum 21600 0 #0"/>
+                  <v:f eqn="sum 21600 0 #1"/>
+                  <v:f eqn="if @0 3600 12600"/>
+                  <v:f eqn="if @0 9000 18000"/>
+                  <v:f eqn="if @1 3600 12600"/>
+                  <v:f eqn="if @1 9000 18000"/>
+                  <v:f eqn="if @2 0 #0"/>
+                  <v:f eqn="if @3 @10 0"/>
+                  <v:f eqn="if #0 0 @11"/>
+                  <v:f eqn="if @2 @6 #0"/>
+                  <v:f eqn="if @3 @6 @13"/>
+                  <v:f eqn="if @5 @6 @14"/>
+                  <v:f eqn="if @2 #0 21600"/>
+                  <v:f eqn="if @3 21600 @16"/>
+                  <v:f eqn="if @4 21600 @17"/>
+                  <v:f eqn="if @2 #0 @6"/>
+                  <v:f eqn="if @3 @19 @6"/>
+                  <v:f eqn="if #1 @6 @20"/>
+                  <v:f eqn="if @2 @8 #1"/>
+                  <v:f eqn="if @3 @22 @8"/>
+                  <v:f eqn="if #0 @8 @23"/>
+                  <v:f eqn="if @2 21600 #1"/>
+                  <v:f eqn="if @3 21600 @25"/>
+                  <v:f eqn="if @5 21600 @26"/>
+                  <v:f eqn="if @2 #1 @8"/>
+                  <v:f eqn="if @3 @8 @28"/>
+                  <v:f eqn="if @4 @8 @29"/>
+                  <v:f eqn="if @2 #1 0"/>
+                  <v:f eqn="if @3 @31 0"/>
+                  <v:f eqn="if #1 0 @32"/>
+                  <v:f eqn="val #0"/>
+                  <v:f eqn="val #1"/>
+                </v:formulas>
+                <v:path o:connecttype="custom" o:connectlocs="10800,0;0,10800;10800,21600;21600,10800;@34,@35"/>
+                <v:handles>
+                  <v:h position="#0,#1"/>
+                </v:handles>
+              </v:shapetype>
+              <v:shape id="Rectangular Callout 2" o:spid="_x0000_s1026" type="#_x0000_t61" style="position:absolute;margin-left:0;margin-top:0;width:44.25pt;height:34.25pt;z-index:251659264;visibility:visible;mso-wrap-style:square;mso-width-percent:0;mso-height-percent:0;mso-wrap-distance-left:9pt;mso-wrap-distance-top:0;mso-wrap-distance-right:9pt;mso-wrap-distance-bottom:0;mso-position-horizontal:absolute;mso-position-horizontal-relative:text;mso-position-vertical:absolute;mso-position-vertical-relative:text;mso-width-percent:0;mso-height-percent:0;mso-width-relative:margin;mso-height-relative:margin;v-text-anchor:middle" o:gfxdata="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" adj="6300,24300" fillcolor="white [3201]" strokecolor="#70ad47 [3209]" strokeweight="1pt">
+                <v:textbox>
+                  <w:txbxContent>
+                    <w:p>
+                      <w:pPr>
+                        <w:jc w:val="center"/>
+                        <w:rPr>
+                          <w:sz w:val="48"/>
+                          <w:szCs w:val="48"/>
+                        </w:rPr>
+                      </w:pPr>
+                      <w:r>
+                        <w:rPr>
+                          <mc:AlternateContent>
+                            <mc:Choice Requires="w16se"/>
+                            <mc:Fallback>
+                              <w:rFonts w:ascii="Apple Color Emoji" w:eastAsia="Apple Color Emoji" w:hAnsi="Apple Color Emoji" w:cs="Apple Color Emoji"/>
+                            </mc:Fallback>
+                          </mc:AlternateContent>
+                          <w:sz w:val="48"/>
+                          <w:szCs w:val="48"/>
+                        </w:rPr>
+                        <mc:AlternateContent>
+                          <mc:Choice Requires="w16se">
+                            <w16se:symEx w16se:font="Apple Color Emoji" w16se:char="1F4A9"/>
+                          </mc:Choice>
+                          <mc:Fallback>
+                            <w:t>💩</w:t>
+                          </mc:Fallback>
+                        </mc:AlternateContent>
+                      </w:r>
+                    </w:p>
+                  </w:txbxContent>
+                </v:textbox>
+              </v:shape>
+            </w:pict>
+          </mc:Fallback>
+        </mc:AlternateContent>
+      </w:r>
+    </w:p>
     <w:sectPr>
-      <w:headerReference w:type="even" r:id="rId6"/>
-      <w:headerReference w:type="default" r:id="rId7"/>
-      <w:footerReference w:type="even" r:id="rId8"/>
-      <w:footerReference w:type="default" r:id="rId9"/>
-      <w:headerReference w:type="first" r:id="rId10"/>
-      <w:footerReference w:type="first" r:id="rId11"/>
       <w:pgSz w:w="11906" w:h="16838"/>
       <w:pgMar w:top="1440" w:right="1440" w:bottom="1440" w:left="1440" w:header="708" w:footer="708" w:gutter="0"/>
       <w:cols w:space="708"/>
@@ -38,220 +217,6 @@
 </w:endnotes>
 </file>
 
-<file path=word/footer1.xml><?xml version="1.0" encoding="utf-8"?>
-<w:ftr xmlns:wpc="http://schemas.microsoft.com/office/word/2010/wordprocessingCanvas" xmlns:cx="http://schemas.microsoft.com/office/drawing/2014/chartex" xmlns:cx1="http://schemas.microsoft.com/office/drawing/2015/9/8/chartex" xmlns:cx2="http://schemas.microsoft.com/office/drawing/2015/10/21/chartex" xmlns:cx3="http://schemas.microsoft.com/office/drawing/2016/5/9/chartex" xmlns:cx4="http://schemas.microsoft.com/office/drawing/2016/5/10/chartex" xmlns:cx5="http://schemas.microsoft.com/office/drawing/2016/5/11/chartex" xmlns:cx6="http://schemas.microsoft.com/office/drawing/2016/5/12/chartex" xmlns:cx7="http://schemas.microsoft.com/office/drawing/2016/5/13/chartex" xmlns:cx8="http://schemas.microsoft.com/office/drawing/2016/5/14/chartex" xmlns:mc="http://schemas.openxmlformats.org/markup-compatibility/2006" xmlns:aink="http://schemas.microsoft.com/office/drawing/2016/ink" xmlns:am3d="http://schemas.microsoft.com/office/drawing/2017/model3d" xmlns:o="urn:schemas-microsoft-com:office:office" xmlns:oel="http://schemas.microsoft.com/office/2019/extlst" xmlns:r="http://schemas.openxmlformats.org/officeDocument/2006/relationships" xmlns:m="http://schemas.openxmlformats.org/officeDocument/2006/math" xmlns:v="urn:schemas-microsoft-com:vml" xmlns:wp14="http://schemas.microsoft.com/office/word/2010/wordprocessingDrawing" xmlns:wp="http://schemas.openxmlformats.org/drawingml/2006/wordprocessingDrawing" xmlns:w10="urn:schemas-microsoft-com:office:word" xmlns:w="http://schemas.openxmlformats.org/wordprocessingml/2006/main" xmlns:w14="http://schemas.microsoft.com/office/word/2010/wordml" xmlns:w15="http://schemas.microsoft.com/office/word/2012/wordml" xmlns:w16cex="http://schemas.microsoft.com/office/word/2018/wordml/cex" xmlns:w16cid="http://schemas.microsoft.com/office/word/2016/wordml/cid" xmlns:w16="http://schemas.microsoft.com/office/word/2018/wordml" xmlns:w16du="http://schemas.microsoft.com/office/word/2023/wordml/word16du" xmlns:w16sdtdh="http://schemas.microsoft.com/office/word/2020/wordml/sdtdatahash" xmlns:w16se="http://schemas.microsoft.com/office/word/2015/wordml/symex" xmlns:wpg="http://schemas.microsoft.com/office/word/2010/wordprocessingGroup" xmlns:wpi="http://schemas.microsoft.com/office/word/2010/wordprocessingInk" xmlns:wne="http://schemas.microsoft.com/office/word/2006/wordml" xmlns:wps="http://schemas.microsoft.com/office/word/2010/wordprocessingShape" mc:Ignorable="w14 w15 w16se w16cid w16 w16cex w16sdtdh wp14">
-  <w:p>
-    <w:pPr>
-      <w:pStyle w:val="Footer"/>
-    </w:pPr>
-  </w:p>
-</w:ftr>
-</file>
-
-<file path=word/footer2.xml><?xml version="1.0" encoding="utf-8"?>
-<w:ftr xmlns:wpc="http://schemas.microsoft.com/office/word/2010/wordprocessingCanvas" xmlns:cx="http://schemas.microsoft.com/office/drawing/2014/chartex" xmlns:cx1="http://schemas.microsoft.com/office/drawing/2015/9/8/chartex" xmlns:cx2="http://schemas.microsoft.com/office/drawing/2015/10/21/chartex" xmlns:cx3="http://schemas.microsoft.com/office/drawing/2016/5/9/chartex" xmlns:cx4="http://schemas.microsoft.com/office/drawing/2016/5/10/chartex" xmlns:cx5="http://schemas.microsoft.com/office/drawing/2016/5/11/chartex" xmlns:cx6="http://schemas.microsoft.com/office/drawing/2016/5/12/chartex" xmlns:cx7="http://schemas.microsoft.com/office/drawing/2016/5/13/chartex" xmlns:cx8="http://schemas.microsoft.com/office/drawing/2016/5/14/chartex" xmlns:mc="http://schemas.openxmlformats.org/markup-compatibility/2006" xmlns:aink="http://schemas.microsoft.com/office/drawing/2016/ink" xmlns:am3d="http://schemas.microsoft.com/office/drawing/2017/model3d" xmlns:o="urn:schemas-microsoft-com:office:office" xmlns:oel="http://schemas.microsoft.com/office/2019/extlst" xmlns:r="http://schemas.openxmlformats.org/officeDocument/2006/relationships" xmlns:m="http://schemas.openxmlformats.org/officeDocument/2006/math" xmlns:v="urn:schemas-microsoft-com:vml" xmlns:wp14="http://schemas.microsoft.com/office/word/2010/wordprocessingDrawing" xmlns:wp="http://schemas.openxmlformats.org/drawingml/2006/wordprocessingDrawing" xmlns:w10="urn:schemas-microsoft-com:office:word" xmlns:w="http://schemas.openxmlformats.org/wordprocessingml/2006/main" xmlns:w14="http://schemas.microsoft.com/office/word/2010/wordml" xmlns:w15="http://schemas.microsoft.com/office/word/2012/wordml" xmlns:w16cex="http://schemas.microsoft.com/office/word/2018/wordml/cex" xmlns:w16cid="http://schemas.microsoft.com/office/word/2016/wordml/cid" xmlns:w16="http://schemas.microsoft.com/office/word/2018/wordml" xmlns:w16du="http://schemas.microsoft.com/office/word/2023/wordml/word16du" xmlns:w16sdtdh="http://schemas.microsoft.com/office/word/2020/wordml/sdtdatahash" xmlns:w16se="http://schemas.microsoft.com/office/word/2015/wordml/symex" xmlns:wpg="http://schemas.microsoft.com/office/word/2010/wordprocessingGroup" xmlns:wpi="http://schemas.microsoft.com/office/word/2010/wordprocessingInk" xmlns:wne="http://schemas.microsoft.com/office/word/2006/wordml" xmlns:wps="http://schemas.microsoft.com/office/word/2010/wordprocessingShape" mc:Ignorable="w14 w15 w16se w16cid w16 w16cex w16sdtdh wp14">
-  <w:p>
-    <w:pPr>
-      <w:pStyle w:val="Footer"/>
-    </w:pPr>
-    <w:r>
-      <w:rPr>
-        <w:noProof/>
-      </w:rPr>
-      <mc:AlternateContent>
-        <mc:Choice Requires="wps">
-          <w:drawing>
-            <wp:anchor distT="0" distB="0" distL="114300" distR="114300" simplePos="0" relativeHeight="251659264" behindDoc="0" locked="0" layoutInCell="1" allowOverlap="1" wp14:anchorId="473E907C" wp14:editId="3B6D291F">
-              <wp:simplePos x="0" y="0"/>
-              <wp:positionH relativeFrom="column">
-                <wp:posOffset>97436</wp:posOffset>
-              </wp:positionH>
-              <wp:positionV relativeFrom="paragraph">
-                <wp:posOffset>-200462</wp:posOffset>
-              </wp:positionV>
-              <wp:extent cx="561829" cy="434715"/>
-              <wp:effectExtent l="0" t="0" r="10160" b="73660"/>
-              <wp:wrapNone/>
-              <wp:docPr id="2" name="Rectangular Callout 2"/>
-              <wp:cNvGraphicFramePr/>
-              <a:graphic xmlns:a="http://schemas.openxmlformats.org/drawingml/2006/main">
-                <a:graphicData uri="http://schemas.microsoft.com/office/word/2010/wordprocessingShape">
-                  <wps:wsp>
-                    <wps:cNvSpPr/>
-                    <wps:spPr>
-                      <a:xfrm>
-                        <a:off x="0" y="0"/>
-                        <a:ext cx="561829" cy="434715"/>
-                      </a:xfrm>
-                      <a:prstGeom prst="wedgeRectCallout">
-                        <a:avLst/>
-                      </a:prstGeom>
-                    </wps:spPr>
-                    <wps:style>
-                      <a:lnRef idx="2">
-                        <a:schemeClr val="accent6"/>
-                      </a:lnRef>
-                      <a:fillRef idx="1">
-                        <a:schemeClr val="lt1"/>
-                      </a:fillRef>
-                      <a:effectRef idx="0">
-                        <a:schemeClr val="accent6"/>
-                      </a:effectRef>
-                      <a:fontRef idx="minor">
-                        <a:schemeClr val="dk1"/>
-                      </a:fontRef>
-                    </wps:style>
-                    <wps:txbx>
-                      <w:txbxContent>
-                        <w:p>
-                          <w:pPr>
-                            <w:jc w:val="center"/>
-                            <w:rPr>
-                              <w:sz w:val="48"/>
-                              <w:szCs w:val="48"/>
-                            </w:rPr>
-                          </w:pPr>
-                          <w:r>
-                            <w:rPr>
-                              <mc:AlternateContent>
-                                <mc:Choice Requires="w16se"/>
-                                <mc:Fallback>
-                                  <w:rFonts w:ascii="Apple Color Emoji" w:eastAsia="Apple Color Emoji" w:hAnsi="Apple Color Emoji" w:cs="Apple Color Emoji"/>
-                                </mc:Fallback>
-                              </mc:AlternateContent>
-                              <w:sz w:val="48"/>
-                              <w:szCs w:val="48"/>
-                            </w:rPr>
-                            <mc:AlternateContent>
-                              <mc:Choice Requires="w16se">
-                                <w16se:symEx w16se:font="Apple Color Emoji" w16se:char="1F4A9"/>
-                              </mc:Choice>
-                              <mc:Fallback>
-                                <w:t>💩</w:t>
-                              </mc:Fallback>
-                            </mc:AlternateContent>
-                          </w:r>
-                        </w:p>
-                      </w:txbxContent>
-                    </wps:txbx>
-                    <wps:bodyPr rot="0" spcFirstLastPara="0" vertOverflow="overflow" horzOverflow="overflow" vert="horz" wrap="square" lIns="91440" tIns="45720" rIns="91440" bIns="45720" numCol="1" spcCol="0" rtlCol="0" fromWordArt="0" anchor="ctr" anchorCtr="0" forceAA="0" compatLnSpc="1">
-                      <a:prstTxWarp prst="textNoShape">
-                        <a:avLst/>
-                      </a:prstTxWarp>
-                      <a:noAutofit/>
-                    </wps:bodyPr>
-                  </wps:wsp>
-                </a:graphicData>
-              </a:graphic>
-              <wp14:sizeRelH relativeFrom="margin">
-                <wp14:pctWidth>0</wp14:pctWidth>
-              </wp14:sizeRelH>
-              <wp14:sizeRelV relativeFrom="margin">
-                <wp14:pctHeight>0</wp14:pctHeight>
-              </wp14:sizeRelV>
-            </wp:anchor>
-          </w:drawing>
-        </mc:Choice>
-        <mc:Fallback>
-          <w:pict>
-            <v:shapetype w14:anchorId="473E907C" id="_x0000_t61" coordsize="21600,21600" o:spt="61" adj="1350,25920" path="m,l0@8@12@24,0@9,,21600@6,21600@15@27@7,21600,21600,21600,21600@9@18@30,21600@8,21600,0@7,0@21@33@6,xe">
-              <v:stroke joinstyle="miter"/>
-              <v:formulas>
-                <v:f eqn="sum 10800 0 #0"/>
-                <v:f eqn="sum 10800 0 #1"/>
-                <v:f eqn="sum #0 0 #1"/>
-                <v:f eqn="sum @0 @1 0"/>
-                <v:f eqn="sum 21600 0 #0"/>
-                <v:f eqn="sum 21600 0 #1"/>
-                <v:f eqn="if @0 3600 12600"/>
-                <v:f eqn="if @0 9000 18000"/>
-                <v:f eqn="if @1 3600 12600"/>
-                <v:f eqn="if @1 9000 18000"/>
-                <v:f eqn="if @2 0 #0"/>
-                <v:f eqn="if @3 @10 0"/>
-                <v:f eqn="if #0 0 @11"/>
-                <v:f eqn="if @2 @6 #0"/>
-                <v:f eqn="if @3 @6 @13"/>
-                <v:f eqn="if @5 @6 @14"/>
-                <v:f eqn="if @2 #0 21600"/>
-                <v:f eqn="if @3 21600 @16"/>
-                <v:f eqn="if @4 21600 @17"/>
-                <v:f eqn="if @2 #0 @6"/>
-                <v:f eqn="if @3 @19 @6"/>
-                <v:f eqn="if #1 @6 @20"/>
-                <v:f eqn="if @2 @8 #1"/>
-                <v:f eqn="if @3 @22 @8"/>
-                <v:f eqn="if #0 @8 @23"/>
-                <v:f eqn="if @2 21600 #1"/>
-                <v:f eqn="if @3 21600 @25"/>
-                <v:f eqn="if @5 21600 @26"/>
-                <v:f eqn="if @2 #1 @8"/>
-                <v:f eqn="if @3 @8 @28"/>
-                <v:f eqn="if @4 @8 @29"/>
-                <v:f eqn="if @2 #1 0"/>
-                <v:f eqn="if @3 @31 0"/>
-                <v:f eqn="if #1 0 @32"/>
-                <v:f eqn="val #0"/>
-                <v:f eqn="val #1"/>
-              </v:formulas>
-              <v:path o:connecttype="custom" o:connectlocs="10800,0;0,10800;10800,21600;21600,10800;@34,@35"/>
-              <v:handles>
-                <v:h position="#0,#1"/>
-              </v:handles>
-            </v:shapetype>
-            <v:shape id="Rectangular Callout 2" o:spid="_x0000_s1026" type="#_x0000_t61" style="position:absolute;margin-left:7.65pt;margin-top:-15.8pt;width:44.25pt;height:34.25pt;z-index:251659264;visibility:visible;mso-wrap-style:square;mso-width-percent:0;mso-height-percent:0;mso-wrap-distance-left:9pt;mso-wrap-distance-top:0;mso-wrap-distance-right:9pt;mso-wrap-distance-bottom:0;mso-position-horizontal:absolute;mso-position-horizontal-relative:text;mso-position-vertical:absolute;mso-position-vertical-relative:text;mso-width-percent:0;mso-height-percent:0;mso-width-relative:margin;mso-height-relative:margin;v-text-anchor:middle" o:gfxdata="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" adj="6300,24300" fillcolor="white [3201]" strokecolor="#70ad47 [3209]" strokeweight="1pt">
-              <v:textbox>
-                <w:txbxContent>
-                  <w:p>
-                    <w:pPr>
-                      <w:jc w:val="center"/>
-                      <w:rPr>
-                        <w:sz w:val="48"/>
-                        <w:szCs w:val="48"/>
-                      </w:rPr>
-                    </w:pPr>
-                    <w:r>
-                      <w:rPr>
-                        <mc:AlternateContent>
-                          <mc:Choice Requires="w16se"/>
-                          <mc:Fallback>
-                            <w:rFonts w:ascii="Apple Color Emoji" w:eastAsia="Apple Color Emoji" w:hAnsi="Apple Color Emoji" w:cs="Apple Color Emoji"/>
-                          </mc:Fallback>
-                        </mc:AlternateContent>
-                        <w:sz w:val="48"/>
-                        <w:szCs w:val="48"/>
-                      </w:rPr>
-                      <mc:AlternateContent>
-                        <mc:Choice Requires="w16se">
-                          <w16se:symEx w16se:font="Apple Color Emoji" w16se:char="1F4A9"/>
-                        </mc:Choice>
-                        <mc:Fallback>
-                          <w:t>💩</w:t>
-                        </mc:Fallback>
-                      </mc:AlternateContent>
-                    </w:r>
-                  </w:p>
-                </w:txbxContent>
-              </v:textbox>
-            </v:shape>
-          </w:pict>
-        </mc:Fallback>
-      </mc:AlternateContent>
-    </w:r>
-  </w:p>
-</w:ftr>
-</file>
-
-<file path=word/footer3.xml><?xml version="1.0" encoding="utf-8"?>
-<w:ftr xmlns:wpc="http://schemas.microsoft.com/office/word/2010/wordprocessingCanvas" xmlns:cx="http://schemas.microsoft.com/office/drawing/2014/chartex" xmlns:cx1="http://schemas.microsoft.com/office/drawing/2015/9/8/chartex" xmlns:cx2="http://schemas.microsoft.com/office/drawing/2015/10/21/chartex" xmlns:cx3="http://schemas.microsoft.com/office/drawing/2016/5/9/chartex" xmlns:cx4="http://schemas.microsoft.com/office/drawing/2016/5/10/chartex" xmlns:cx5="http://schemas.microsoft.com/office/drawing/2016/5/11/chartex" xmlns:cx6="http://schemas.microsoft.com/office/drawing/2016/5/12/chartex" xmlns:cx7="http://schemas.microsoft.com/office/drawing/2016/5/13/chartex" xmlns:cx8="http://schemas.microsoft.com/office/drawing/2016/5/14/chartex" xmlns:mc="http://schemas.openxmlformats.org/markup-compatibility/2006" xmlns:aink="http://schemas.microsoft.com/office/drawing/2016/ink" xmlns:am3d="http://schemas.microsoft.com/office/drawing/2017/model3d" xmlns:o="urn:schemas-microsoft-com:office:office" xmlns:oel="http://schemas.microsoft.com/office/2019/extlst" xmlns:r="http://schemas.openxmlformats.org/officeDocument/2006/relationships" xmlns:m="http://schemas.openxmlformats.org/officeDocument/2006/math" xmlns:v="urn:schemas-microsoft-com:vml" xmlns:wp14="http://schemas.microsoft.com/office/word/2010/wordprocessingDrawing" xmlns:wp="http://schemas.openxmlformats.org/drawingml/2006/wordprocessingDrawing" xmlns:w10="urn:schemas-microsoft-com:office:word" xmlns:w="http://schemas.openxmlformats.org/wordprocessingml/2006/main" xmlns:w14="http://schemas.microsoft.com/office/word/2010/wordml" xmlns:w15="http://schemas.microsoft.com/office/word/2012/wordml" xmlns:w16cex="http://schemas.microsoft.com/office/word/2018/wordml/cex" xmlns:w16cid="http://schemas.microsoft.com/office/word/2016/wordml/cid" xmlns:w16="http://schemas.microsoft.com/office/word/2018/wordml" xmlns:w16du="http://schemas.microsoft.com/office/word/2023/wordml/word16du" xmlns:w16sdtdh="http://schemas.microsoft.com/office/word/2020/wordml/sdtdatahash" xmlns:w16se="http://schemas.microsoft.com/office/word/2015/wordml/symex" xmlns:wpg="http://schemas.microsoft.com/office/word/2010/wordprocessingGroup" xmlns:wpi="http://schemas.microsoft.com/office/word/2010/wordprocessingInk" xmlns:wne="http://schemas.microsoft.com/office/word/2006/wordml" xmlns:wps="http://schemas.microsoft.com/office/word/2010/wordprocessingShape" mc:Ignorable="w14 w15 w16se w16cid w16 w16cex w16sdtdh wp14">
-  <w:p>
-    <w:pPr>
-      <w:pStyle w:val="Footer"/>
-    </w:pPr>
-  </w:p>
-</w:ftr>
-</file>
-
 <file path=word/footnotes.xml><?xml version="1.0" encoding="utf-8"?>
 <w:footnotes xmlns:wpc="http://schemas.microsoft.com/office/word/2010/wordprocessingCanvas" xmlns:cx="http://schemas.microsoft.com/office/drawing/2014/chartex" xmlns:cx1="http://schemas.microsoft.com/office/drawing/2015/9/8/chartex" xmlns:cx2="http://schemas.microsoft.com/office/drawing/2015/10/21/chartex" xmlns:cx3="http://schemas.microsoft.com/office/drawing/2016/5/9/chartex" xmlns:cx4="http://schemas.microsoft.com/office/drawing/2016/5/10/chartex" xmlns:cx5="http://schemas.microsoft.com/office/drawing/2016/5/11/chartex" xmlns:cx6="http://schemas.microsoft.com/office/drawing/2016/5/12/chartex" xmlns:cx7="http://schemas.microsoft.com/office/drawing/2016/5/13/chartex" xmlns:cx8="http://schemas.microsoft.com/office/drawing/2016/5/14/chartex" xmlns:mc="http://schemas.openxmlformats.org/markup-compatibility/2006" xmlns:aink="http://schemas.microsoft.com/office/drawing/2016/ink" xmlns:am3d="http://schemas.microsoft.com/office/drawing/2017/model3d" xmlns:o="urn:schemas-microsoft-com:office:office" xmlns:oel="http://schemas.microsoft.com/office/2019/extlst" xmlns:r="http://schemas.openxmlformats.org/officeDocument/2006/relationships" xmlns:m="http://schemas.openxmlformats.org/officeDocument/2006/math" xmlns:v="urn:schemas-microsoft-com:vml" xmlns:wp14="http://schemas.microsoft.com/office/word/2010/wordprocessingDrawing" xmlns:wp="http://schemas.openxmlformats.org/drawingml/2006/wordprocessingDrawing" xmlns:w10="urn:schemas-microsoft-com:office:word" xmlns:w="http://schemas.openxmlformats.org/wordprocessingml/2006/main" xmlns:w14="http://schemas.microsoft.com/office/word/2010/wordml" xmlns:w15="http://schemas.microsoft.com/office/word/2012/wordml" xmlns:w16cex="http://schemas.microsoft.com/office/word/2018/wordml/cex" xmlns:w16cid="http://schemas.microsoft.com/office/word/2016/wordml/cid" xmlns:w16="http://schemas.microsoft.com/office/word/2018/wordml" xmlns:w16du="http://schemas.microsoft.com/office/word/2023/wordml/word16du" xmlns:w16sdtdh="http://schemas.microsoft.com/office/word/2020/wordml/sdtdatahash" xmlns:w16se="http://schemas.microsoft.com/office/word/2015/wordml/symex" xmlns:wpg="http://schemas.microsoft.com/office/word/2010/wordprocessingGroup" xmlns:wpi="http://schemas.microsoft.com/office/word/2010/wordprocessingInk" xmlns:wne="http://schemas.microsoft.com/office/word/2006/wordml" xmlns:wps="http://schemas.microsoft.com/office/word/2010/wordprocessingShape" mc:Ignorable="w14 w15 w16se w16cid w16 w16cex w16sdtdh wp14">
   <w:footnote w:type="separator" w:id="-1">
@@ -269,36 +234,6 @@
     </w:p>
   </w:footnote>
 </w:footnotes>
-</file>
-
-<file path=word/header1.xml><?xml version="1.0" encoding="utf-8"?>
-<w:hdr xmlns:wpc="http://schemas.microsoft.com/office/word/2010/wordprocessingCanvas" xmlns:cx="http://schemas.microsoft.com/office/drawing/2014/chartex" xmlns:cx1="http://schemas.microsoft.com/office/drawing/2015/9/8/chartex" xmlns:cx2="http://schemas.microsoft.com/office/drawing/2015/10/21/chartex" xmlns:cx3="http://schemas.microsoft.com/office/drawing/2016/5/9/chartex" xmlns:cx4="http://schemas.microsoft.com/office/drawing/2016/5/10/chartex" xmlns:cx5="http://schemas.microsoft.com/office/drawing/2016/5/11/chartex" xmlns:cx6="http://schemas.microsoft.com/office/drawing/2016/5/12/chartex" xmlns:cx7="http://schemas.microsoft.com/office/drawing/2016/5/13/chartex" xmlns:cx8="http://schemas.microsoft.com/office/drawing/2016/5/14/chartex" xmlns:mc="http://schemas.openxmlformats.org/markup-compatibility/2006" xmlns:aink="http://schemas.microsoft.com/office/drawing/2016/ink" xmlns:am3d="http://schemas.microsoft.com/office/drawing/2017/model3d" xmlns:o="urn:schemas-microsoft-com:office:office" xmlns:oel="http://schemas.microsoft.com/office/2019/extlst" xmlns:r="http://schemas.openxmlformats.org/officeDocument/2006/relationships" xmlns:m="http://schemas.openxmlformats.org/officeDocument/2006/math" xmlns:v="urn:schemas-microsoft-com:vml" xmlns:wp14="http://schemas.microsoft.com/office/word/2010/wordprocessingDrawing" xmlns:wp="http://schemas.openxmlformats.org/drawingml/2006/wordprocessingDrawing" xmlns:w10="urn:schemas-microsoft-com:office:word" xmlns:w="http://schemas.openxmlformats.org/wordprocessingml/2006/main" xmlns:w14="http://schemas.microsoft.com/office/word/2010/wordml" xmlns:w15="http://schemas.microsoft.com/office/word/2012/wordml" xmlns:w16cex="http://schemas.microsoft.com/office/word/2018/wordml/cex" xmlns:w16cid="http://schemas.microsoft.com/office/word/2016/wordml/cid" xmlns:w16="http://schemas.microsoft.com/office/word/2018/wordml" xmlns:w16du="http://schemas.microsoft.com/office/word/2023/wordml/word16du" xmlns:w16sdtdh="http://schemas.microsoft.com/office/word/2020/wordml/sdtdatahash" xmlns:w16se="http://schemas.microsoft.com/office/word/2015/wordml/symex" xmlns:wpg="http://schemas.microsoft.com/office/word/2010/wordprocessingGroup" xmlns:wpi="http://schemas.microsoft.com/office/word/2010/wordprocessingInk" xmlns:wne="http://schemas.microsoft.com/office/word/2006/wordml" xmlns:wps="http://schemas.microsoft.com/office/word/2010/wordprocessingShape" mc:Ignorable="w14 w15 w16se w16cid w16 w16cex w16sdtdh wp14">
-  <w:p>
-    <w:pPr>
-      <w:pStyle w:val="Header"/>
-    </w:pPr>
-  </w:p>
-</w:hdr>
-</file>
-
-<file path=word/header2.xml><?xml version="1.0" encoding="utf-8"?>
-<w:hdr xmlns:wpc="http://schemas.microsoft.com/office/word/2010/wordprocessingCanvas" xmlns:cx="http://schemas.microsoft.com/office/drawing/2014/chartex" xmlns:cx1="http://schemas.microsoft.com/office/drawing/2015/9/8/chartex" xmlns:cx2="http://schemas.microsoft.com/office/drawing/2015/10/21/chartex" xmlns:cx3="http://schemas.microsoft.com/office/drawing/2016/5/9/chartex" xmlns:cx4="http://schemas.microsoft.com/office/drawing/2016/5/10/chartex" xmlns:cx5="http://schemas.microsoft.com/office/drawing/2016/5/11/chartex" xmlns:cx6="http://schemas.microsoft.com/office/drawing/2016/5/12/chartex" xmlns:cx7="http://schemas.microsoft.com/office/drawing/2016/5/13/chartex" xmlns:cx8="http://schemas.microsoft.com/office/drawing/2016/5/14/chartex" xmlns:mc="http://schemas.openxmlformats.org/markup-compatibility/2006" xmlns:aink="http://schemas.microsoft.com/office/drawing/2016/ink" xmlns:am3d="http://schemas.microsoft.com/office/drawing/2017/model3d" xmlns:o="urn:schemas-microsoft-com:office:office" xmlns:oel="http://schemas.microsoft.com/office/2019/extlst" xmlns:r="http://schemas.openxmlformats.org/officeDocument/2006/relationships" xmlns:m="http://schemas.openxmlformats.org/officeDocument/2006/math" xmlns:v="urn:schemas-microsoft-com:vml" xmlns:wp14="http://schemas.microsoft.com/office/word/2010/wordprocessingDrawing" xmlns:wp="http://schemas.openxmlformats.org/drawingml/2006/wordprocessingDrawing" xmlns:w10="urn:schemas-microsoft-com:office:word" xmlns:w="http://schemas.openxmlformats.org/wordprocessingml/2006/main" xmlns:w14="http://schemas.microsoft.com/office/word/2010/wordml" xmlns:w15="http://schemas.microsoft.com/office/word/2012/wordml" xmlns:w16cex="http://schemas.microsoft.com/office/word/2018/wordml/cex" xmlns:w16cid="http://schemas.microsoft.com/office/word/2016/wordml/cid" xmlns:w16="http://schemas.microsoft.com/office/word/2018/wordml" xmlns:w16du="http://schemas.microsoft.com/office/word/2023/wordml/word16du" xmlns:w16sdtdh="http://schemas.microsoft.com/office/word/2020/wordml/sdtdatahash" xmlns:w16se="http://schemas.microsoft.com/office/word/2015/wordml/symex" xmlns:wpg="http://schemas.microsoft.com/office/word/2010/wordprocessingGroup" xmlns:wpi="http://schemas.microsoft.com/office/word/2010/wordprocessingInk" xmlns:wne="http://schemas.microsoft.com/office/word/2006/wordml" xmlns:wps="http://schemas.microsoft.com/office/word/2010/wordprocessingShape" mc:Ignorable="w14 w15 w16se w16cid w16 w16cex w16sdtdh wp14">
-  <w:p>
-    <w:pPr>
-      <w:pStyle w:val="Header"/>
-    </w:pPr>
-  </w:p>
-</w:hdr>
-</file>
-
-<file path=word/header3.xml><?xml version="1.0" encoding="utf-8"?>
-<w:hdr xmlns:wpc="http://schemas.microsoft.com/office/word/2010/wordprocessingCanvas" xmlns:cx="http://schemas.microsoft.com/office/drawing/2014/chartex" xmlns:cx1="http://schemas.microsoft.com/office/drawing/2015/9/8/chartex" xmlns:cx2="http://schemas.microsoft.com/office/drawing/2015/10/21/chartex" xmlns:cx3="http://schemas.microsoft.com/office/drawing/2016/5/9/chartex" xmlns:cx4="http://schemas.microsoft.com/office/drawing/2016/5/10/chartex" xmlns:cx5="http://schemas.microsoft.com/office/drawing/2016/5/11/chartex" xmlns:cx6="http://schemas.microsoft.com/office/drawing/2016/5/12/chartex" xmlns:cx7="http://schemas.microsoft.com/office/drawing/2016/5/13/chartex" xmlns:cx8="http://schemas.microsoft.com/office/drawing/2016/5/14/chartex" xmlns:mc="http://schemas.openxmlformats.org/markup-compatibility/2006" xmlns:aink="http://schemas.microsoft.com/office/drawing/2016/ink" xmlns:am3d="http://schemas.microsoft.com/office/drawing/2017/model3d" xmlns:o="urn:schemas-microsoft-com:office:office" xmlns:oel="http://schemas.microsoft.com/office/2019/extlst" xmlns:r="http://schemas.openxmlformats.org/officeDocument/2006/relationships" xmlns:m="http://schemas.openxmlformats.org/officeDocument/2006/math" xmlns:v="urn:schemas-microsoft-com:vml" xmlns:wp14="http://schemas.microsoft.com/office/word/2010/wordprocessingDrawing" xmlns:wp="http://schemas.openxmlformats.org/drawingml/2006/wordprocessingDrawing" xmlns:w10="urn:schemas-microsoft-com:office:word" xmlns:w="http://schemas.openxmlformats.org/wordprocessingml/2006/main" xmlns:w14="http://schemas.microsoft.com/office/word/2010/wordml" xmlns:w15="http://schemas.microsoft.com/office/word/2012/wordml" xmlns:w16cex="http://schemas.microsoft.com/office/word/2018/wordml/cex" xmlns:w16cid="http://schemas.microsoft.com/office/word/2016/wordml/cid" xmlns:w16="http://schemas.microsoft.com/office/word/2018/wordml" xmlns:w16du="http://schemas.microsoft.com/office/word/2023/wordml/word16du" xmlns:w16sdtdh="http://schemas.microsoft.com/office/word/2020/wordml/sdtdatahash" xmlns:w16se="http://schemas.microsoft.com/office/word/2015/wordml/symex" xmlns:wpg="http://schemas.microsoft.com/office/word/2010/wordprocessingGroup" xmlns:wpi="http://schemas.microsoft.com/office/word/2010/wordprocessingInk" xmlns:wne="http://schemas.microsoft.com/office/word/2006/wordml" xmlns:wps="http://schemas.microsoft.com/office/word/2010/wordprocessingShape" mc:Ignorable="w14 w15 w16se w16cid w16 w16cex w16sdtdh wp14">
-  <w:p>
-    <w:pPr>
-      <w:pStyle w:val="Header"/>
-    </w:pPr>
-  </w:p>
-</w:hdr>
 </file>
 
 <file path=word/styles.xml><?xml version="1.0" encoding="utf-8"?>
@@ -697,6 +632,7 @@
   <w:style w:type="paragraph" w:default="1" w:styleId="Normal">
     <w:name w:val="Normal"/>
     <w:qFormat/>
+    <w:rsid w:val="00635641"/>
   </w:style>
   <w:style w:type="character" w:default="1" w:styleId="DefaultParagraphFont">
     <w:name w:val="Default Paragraph Font"/>

</xml_diff>